<commit_message>
Mindre rettelser og korrektur
</commit_message>
<xml_diff>
--- a/ITO/Swot analyse.docx
+++ b/ITO/Swot analyse.docx
@@ -24,7 +24,22 @@
         <w:t>WOT</w:t>
       </w:r>
       <w:r>
-        <w:t xml:space="preserve"> analyse skal hjælpe os med, at skabe struktur og overblik over svømmeklubbens, styrke</w:t>
+        <w:t>-</w:t>
+      </w:r>
+      <w:r>
+        <w:t>analyse</w:t>
+      </w:r>
+      <w:r>
+        <w:t>n</w:t>
+      </w:r>
+      <w:r>
+        <w:t xml:space="preserve"> skal hjælpe os med, at skabe struktur o</w:t>
+      </w:r>
+      <w:r>
+        <w:t xml:space="preserve">g overblik over svømmeklubbens </w:t>
+      </w:r>
+      <w:r>
+        <w:t>styrke</w:t>
       </w:r>
       <w:r>
         <w:t>r</w:t>
@@ -36,13 +51,52 @@
         <w:t>WOT</w:t>
       </w:r>
       <w:r>
-        <w:t xml:space="preserve"> analyse vil give et </w:t>
-      </w:r>
-      <w:r>
-        <w:t xml:space="preserve">virtual </w:t>
-      </w:r>
-      <w:r>
-        <w:t xml:space="preserve">billede på, hvor den aktuelle situation af svømmeklubben står lige nu. </w:t>
+        <w:t>-</w:t>
+      </w:r>
+      <w:r>
+        <w:t>analyse</w:t>
+      </w:r>
+      <w:r>
+        <w:t>n</w:t>
+      </w:r>
+      <w:r>
+        <w:t xml:space="preserve"> </w:t>
+      </w:r>
+      <w:r>
+        <w:t>giver et</w:t>
+      </w:r>
+      <w:r>
+        <w:t xml:space="preserve"> </w:t>
+      </w:r>
+      <w:r>
+        <w:t>virtu</w:t>
+      </w:r>
+      <w:r>
+        <w:t>e</w:t>
+      </w:r>
+      <w:r>
+        <w:t>l</w:t>
+      </w:r>
+      <w:r>
+        <w:t>t</w:t>
+      </w:r>
+      <w:r>
+        <w:t xml:space="preserve"> </w:t>
+      </w:r>
+      <w:r>
+        <w:t xml:space="preserve">billede </w:t>
+      </w:r>
+      <w:r>
+        <w:t>af</w:t>
+      </w:r>
+      <w:r>
+        <w:t xml:space="preserve">, </w:t>
+      </w:r>
+      <w:r>
+        <w:t>hvad svømmeklubbens aktuelle situation er.</w:t>
+      </w:r>
+      <w:r>
+        <w:t xml:space="preserve"> </w:t>
       </w:r>
     </w:p>
     <w:p/>
@@ -333,19 +387,28 @@
               <w:t>l</w:t>
             </w:r>
             <w:r>
-              <w:t xml:space="preserve"> på konkurrencesvømmerne </w:t>
-            </w:r>
-          </w:p>
-          <w:p>
-            <w:pPr>
-              <w:pStyle w:val="Listeafsnit"/>
-              <w:numPr>
-                <w:ilvl w:val="0"/>
-                <w:numId w:val="1"/>
-              </w:numPr>
-            </w:pPr>
-            <w:r>
-              <w:t>Mangel på reklame / dårlig reklame</w:t>
+              <w:t xml:space="preserve"> på konkurrencesvømmere</w:t>
+            </w:r>
+            <w:r>
+              <w:t xml:space="preserve"> </w:t>
+            </w:r>
+          </w:p>
+          <w:p>
+            <w:pPr>
+              <w:pStyle w:val="Listeafsnit"/>
+              <w:numPr>
+                <w:ilvl w:val="0"/>
+                <w:numId w:val="1"/>
+              </w:numPr>
+            </w:pPr>
+            <w:r>
+              <w:t>Mangel på reklame</w:t>
+            </w:r>
+            <w:r>
+              <w:t>/</w:t>
+            </w:r>
+            <w:r>
+              <w:t>dårlig reklame</w:t>
             </w:r>
             <w:r>
               <w:rPr>
@@ -479,6 +542,9 @@
             <w:r>
               <w:t>Samarbejdspartner</w:t>
             </w:r>
+            <w:r>
+              <w:t>e</w:t>
+            </w:r>
             <w:bookmarkStart w:id="0" w:name="_GoBack"/>
             <w:bookmarkEnd w:id="0"/>
           </w:p>
@@ -549,7 +615,25 @@
               <w:t>n</w:t>
             </w:r>
             <w:r>
-              <w:t>de deltagelse ved konkurrencestævner / andre svømmeklubbers konkurrenceevne</w:t>
+              <w:t xml:space="preserve">de deltagelse ved konkurrencestævner/andre </w:t>
+            </w:r>
+            <w:r>
+              <w:t>begivenheder</w:t>
+            </w:r>
+          </w:p>
+          <w:p>
+            <w:pPr>
+              <w:pStyle w:val="Listeafsnit"/>
+              <w:numPr>
+                <w:ilvl w:val="0"/>
+                <w:numId w:val="1"/>
+              </w:numPr>
+            </w:pPr>
+            <w:r>
+              <w:t>S</w:t>
+            </w:r>
+            <w:r>
+              <w:t>vømmeklubbers konkurrenceevne</w:t>
             </w:r>
           </w:p>
           <w:p>
@@ -567,7 +651,13 @@
               <w:t>el</w:t>
             </w:r>
             <w:r>
-              <w:t xml:space="preserve"> på samarbejdspartner </w:t>
+              <w:t xml:space="preserve"> på samarbejdspartner</w:t>
+            </w:r>
+            <w:r>
+              <w:t>e</w:t>
+            </w:r>
+            <w:r>
+              <w:t xml:space="preserve"> </w:t>
             </w:r>
           </w:p>
           <w:p>
@@ -601,7 +691,25 @@
         </w:numPr>
       </w:pPr>
       <w:r>
-        <w:t xml:space="preserve">Da det er en mindre svømmeklub under vækst, ønsker de selvfølgelig at for så mange nye medlemmer som muligt. Det kan svømmeklubben gøre via reklame. </w:t>
+        <w:t>Da det er en mindre svømmeklub under væks</w:t>
+      </w:r>
+      <w:r>
+        <w:t>t, ønsker de</w:t>
+      </w:r>
+      <w:r>
+        <w:t>n</w:t>
+      </w:r>
+      <w:r>
+        <w:t xml:space="preserve"> selvfølgelig at få</w:t>
+      </w:r>
+      <w:r>
+        <w:t xml:space="preserve"> så mange nye medlemmer som muligt. Det kan svømmeklubben</w:t>
+      </w:r>
+      <w:r>
+        <w:t xml:space="preserve"> blandet andet</w:t>
+      </w:r>
+      <w:r>
+        <w:t xml:space="preserve"> gøre via reklame. </w:t>
       </w:r>
     </w:p>
     <w:p>
@@ -613,7 +721,34 @@
         </w:numPr>
       </w:pPr>
       <w:r>
-        <w:t xml:space="preserve">Vi ved ikke om svømmeklubben har gjort sig i reklamer, derfor vil det vær en god idé og sende en form for nyhed ud til, folket (nye medlemmer). Svømmeklubben kan gøre reklamer med, konkurrences svømning. </w:t>
+        <w:t>Det vides</w:t>
+      </w:r>
+      <w:r>
+        <w:t xml:space="preserve"> ikke om svømmeklubben </w:t>
+      </w:r>
+      <w:r>
+        <w:t>har reklameret for sig selv</w:t>
+      </w:r>
+      <w:r>
+        <w:t xml:space="preserve">, </w:t>
+      </w:r>
+      <w:r>
+        <w:t>derfor vil det vær en god idé at sende en form for nyhed ud til den lokale befolkning</w:t>
+      </w:r>
+      <w:r>
+        <w:t xml:space="preserve"> (</w:t>
+      </w:r>
+      <w:r>
+        <w:t xml:space="preserve">for at tiltrække </w:t>
+      </w:r>
+      <w:r>
+        <w:t>nye medlemmer). Svøm</w:t>
+      </w:r>
+      <w:r>
+        <w:t>meklubben kan evt. reklamere med konkurrence</w:t>
+      </w:r>
+      <w:r>
+        <w:t xml:space="preserve">svømning. </w:t>
       </w:r>
       <w:r>
         <w:t xml:space="preserve"> </w:t>
@@ -1804,7 +1939,7 @@
 </file>
 
 <file path=customXml/itemProps1.xml><?xml version="1.0" encoding="utf-8"?>
-<ds:datastoreItem xmlns:ds="http://schemas.openxmlformats.org/officeDocument/2006/customXml" ds:itemID="{182748AF-E26D-45AE-BA26-C0A1AA3C40D5}">
+<ds:datastoreItem xmlns:ds="http://schemas.openxmlformats.org/officeDocument/2006/customXml" ds:itemID="{1C65983C-FBDD-4BD0-8471-C89D1965F4A0}">
   <ds:schemaRefs>
     <ds:schemaRef ds:uri="http://schemas.openxmlformats.org/officeDocument/2006/bibliography"/>
   </ds:schemaRefs>

</xml_diff>